<commit_message>
last, sorry for such ugly code, will do better
</commit_message>
<xml_diff>
--- a/docs/AP2_U5_Laboratorio-2.docx
+++ b/docs/AP2_U5_Laboratorio-2.docx
@@ -1344,23 +1344,7 @@
                 <w:sz w:val="24"/>
                 <w:szCs w:val="24"/>
               </w:rPr>
-              <w:t xml:space="preserve">darle clic </w:t>
-            </w:r>
-            <w:r>
-              <w:rPr>
-                <w:color w:val="000000"/>
-                <w:sz w:val="24"/>
-                <w:szCs w:val="24"/>
-              </w:rPr>
-              <w:t xml:space="preserve">izquierdo </w:t>
-            </w:r>
-            <w:r>
-              <w:rPr>
-                <w:color w:val="000000"/>
-                <w:sz w:val="24"/>
-                <w:szCs w:val="24"/>
-              </w:rPr>
-              <w:t>a</w:t>
+              <w:t>darle clic izquierdo a</w:t>
             </w:r>
             <w:r>
               <w:rPr>
@@ -2627,16 +2611,7 @@
                 <w:sz w:val="24"/>
                 <w:szCs w:val="24"/>
               </w:rPr>
-              <w:t>Marcar una casilla</w:t>
-            </w:r>
-            <w:r>
-              <w:rPr>
-                <w:b/>
-                <w:color w:val="000000"/>
-                <w:sz w:val="24"/>
-                <w:szCs w:val="24"/>
-              </w:rPr>
-              <w:t xml:space="preserve"> </w:t>
+              <w:t xml:space="preserve">Marcar una casilla </w:t>
             </w:r>
           </w:p>
         </w:tc>
@@ -2725,23 +2700,7 @@
                 <w:sz w:val="24"/>
                 <w:szCs w:val="24"/>
               </w:rPr>
-              <w:t>darle clic</w:t>
-            </w:r>
-            <w:r>
-              <w:rPr>
-                <w:color w:val="000000"/>
-                <w:sz w:val="24"/>
-                <w:szCs w:val="24"/>
-              </w:rPr>
-              <w:t xml:space="preserve"> derecho</w:t>
-            </w:r>
-            <w:r>
-              <w:rPr>
-                <w:color w:val="000000"/>
-                <w:sz w:val="24"/>
-                <w:szCs w:val="24"/>
-              </w:rPr>
-              <w:t xml:space="preserve"> a</w:t>
+              <w:t>darle clic derecho a</w:t>
             </w:r>
             <w:r>
               <w:rPr>
@@ -2935,15 +2894,7 @@
                 <w:sz w:val="24"/>
                 <w:szCs w:val="24"/>
               </w:rPr>
-              <w:t xml:space="preserve">Casilla </w:t>
-            </w:r>
-            <w:r>
-              <w:rPr>
-                <w:color w:val="000000"/>
-                <w:sz w:val="24"/>
-                <w:szCs w:val="24"/>
-              </w:rPr>
-              <w:t>marcada</w:t>
+              <w:t>Casilla marcada</w:t>
             </w:r>
             <w:r>
               <w:rPr>
@@ -3001,7 +2952,7 @@
       <w:tr>
         <w:tc>
           <w:tcPr>
-            <w:tcW w:w="3596" w:type="dxa"/>
+            <w:tcW w:w="3506" w:type="dxa"/>
           </w:tcPr>
           <w:p>
             <w:pPr>
@@ -3028,7 +2979,7 @@
         </w:tc>
         <w:tc>
           <w:tcPr>
-            <w:tcW w:w="3597" w:type="dxa"/>
+            <w:tcW w:w="3459" w:type="dxa"/>
           </w:tcPr>
           <w:p>
             <w:pPr>
@@ -3055,7 +3006,7 @@
         </w:tc>
         <w:tc>
           <w:tcPr>
-            <w:tcW w:w="3597" w:type="dxa"/>
+            <w:tcW w:w="3825" w:type="dxa"/>
           </w:tcPr>
           <w:p>
             <w:pPr>
@@ -3084,7 +3035,7 @@
       <w:tr>
         <w:tc>
           <w:tcPr>
-            <w:tcW w:w="3596" w:type="dxa"/>
+            <w:tcW w:w="3506" w:type="dxa"/>
           </w:tcPr>
           <w:p>
             <w:pPr>
@@ -3111,7 +3062,7 @@
         </w:tc>
         <w:tc>
           <w:tcPr>
-            <w:tcW w:w="3597" w:type="dxa"/>
+            <w:tcW w:w="3459" w:type="dxa"/>
           </w:tcPr>
           <w:p>
             <w:pPr>
@@ -3170,7 +3121,7 @@
         </w:tc>
         <w:tc>
           <w:tcPr>
-            <w:tcW w:w="3597" w:type="dxa"/>
+            <w:tcW w:w="3825" w:type="dxa"/>
           </w:tcPr>
           <w:p>
             <w:pPr>
@@ -3327,7 +3278,7 @@
       <w:tr>
         <w:tc>
           <w:tcPr>
-            <w:tcW w:w="3596" w:type="dxa"/>
+            <w:tcW w:w="3506" w:type="dxa"/>
           </w:tcPr>
           <w:p>
             <w:pPr>
@@ -3354,7 +3305,7 @@
         </w:tc>
         <w:tc>
           <w:tcPr>
-            <w:tcW w:w="3597" w:type="dxa"/>
+            <w:tcW w:w="3459" w:type="dxa"/>
           </w:tcPr>
           <w:p>
             <w:pPr>
@@ -3413,7 +3364,7 @@
         </w:tc>
         <w:tc>
           <w:tcPr>
-            <w:tcW w:w="3597" w:type="dxa"/>
+            <w:tcW w:w="3825" w:type="dxa"/>
           </w:tcPr>
           <w:p>
             <w:pPr>
@@ -3534,7 +3485,7 @@
       <w:tr>
         <w:tc>
           <w:tcPr>
-            <w:tcW w:w="3596" w:type="dxa"/>
+            <w:tcW w:w="3506" w:type="dxa"/>
           </w:tcPr>
           <w:p>
             <w:pPr>
@@ -3561,7 +3512,7 @@
         </w:tc>
         <w:tc>
           <w:tcPr>
-            <w:tcW w:w="3597" w:type="dxa"/>
+            <w:tcW w:w="3459" w:type="dxa"/>
           </w:tcPr>
           <w:p>
             <w:pPr>
@@ -3620,7 +3571,7 @@
         </w:tc>
         <w:tc>
           <w:tcPr>
-            <w:tcW w:w="3597" w:type="dxa"/>
+            <w:tcW w:w="3825" w:type="dxa"/>
           </w:tcPr>
           <w:p>
             <w:pPr>
@@ -3711,7 +3662,7 @@
       <w:tr>
         <w:tc>
           <w:tcPr>
-            <w:tcW w:w="3596" w:type="dxa"/>
+            <w:tcW w:w="3506" w:type="dxa"/>
           </w:tcPr>
           <w:p>
             <w:pPr>
@@ -3738,7 +3689,7 @@
         </w:tc>
         <w:tc>
           <w:tcPr>
-            <w:tcW w:w="3597" w:type="dxa"/>
+            <w:tcW w:w="3459" w:type="dxa"/>
           </w:tcPr>
           <w:p>
             <w:pPr>
@@ -3797,7 +3748,7 @@
         </w:tc>
         <w:tc>
           <w:tcPr>
-            <w:tcW w:w="3597" w:type="dxa"/>
+            <w:tcW w:w="3825" w:type="dxa"/>
           </w:tcPr>
           <w:p>
             <w:pPr>
@@ -3848,154 +3799,6 @@
             <w:pPr>
               <w:rPr>
                 <w:rFonts w:eastAsia="Calibri"/>
-                <w:sz w:val="24"/>
-                <w:szCs w:val="24"/>
-              </w:rPr>
-            </w:pPr>
-          </w:p>
-        </w:tc>
-      </w:tr>
-      <w:tr>
-        <w:tc>
-          <w:tcPr>
-            <w:tcW w:w="3596" w:type="dxa"/>
-          </w:tcPr>
-          <w:p>
-            <w:pPr>
-              <w:jc w:val="center"/>
-              <w:rPr>
-                <w:b/>
-                <w:bCs/>
-                <w:color w:val="000000"/>
-                <w:sz w:val="24"/>
-                <w:szCs w:val="24"/>
-              </w:rPr>
-            </w:pPr>
-            <w:r>
-              <w:rPr>
-                <w:b/>
-                <w:color w:val="000000"/>
-                <w:sz w:val="24"/>
-                <w:szCs w:val="24"/>
-              </w:rPr>
-              <w:lastRenderedPageBreak/>
-              <w:t>R</w:t>
-            </w:r>
-            <w:r>
-              <w:rPr>
-                <w:b/>
-                <w:color w:val="000000"/>
-                <w:sz w:val="24"/>
-                <w:szCs w:val="24"/>
-              </w:rPr>
-              <w:t>.F</w:t>
-            </w:r>
-            <w:r>
-              <w:rPr>
-                <w:b/>
-                <w:color w:val="000000"/>
-                <w:sz w:val="24"/>
-                <w:szCs w:val="24"/>
-              </w:rPr>
-              <w:t xml:space="preserve">. </w:t>
-            </w:r>
-            <w:r>
-              <w:rPr>
-                <w:b/>
-                <w:color w:val="000000"/>
-                <w:sz w:val="24"/>
-                <w:szCs w:val="24"/>
-              </w:rPr>
-              <w:t>5</w:t>
-            </w:r>
-            <w:r>
-              <w:rPr>
-                <w:b/>
-                <w:color w:val="000000"/>
-                <w:sz w:val="24"/>
-                <w:szCs w:val="24"/>
-              </w:rPr>
-              <w:t xml:space="preserve">. </w:t>
-            </w:r>
-            <w:r>
-              <w:rPr>
-                <w:b/>
-                <w:color w:val="000000"/>
-                <w:sz w:val="24"/>
-                <w:szCs w:val="24"/>
-              </w:rPr>
-              <w:t>Marcar una casilla</w:t>
-            </w:r>
-          </w:p>
-        </w:tc>
-        <w:tc>
-          <w:tcPr>
-            <w:tcW w:w="3597" w:type="dxa"/>
-          </w:tcPr>
-          <w:p>
-            <w:pPr>
-              <w:jc w:val="center"/>
-              <w:rPr>
-                <w:rFonts w:eastAsia="Calibri"/>
-                <w:sz w:val="24"/>
-                <w:szCs w:val="24"/>
-              </w:rPr>
-            </w:pPr>
-            <w:r>
-              <w:rPr>
-                <w:rFonts w:eastAsia="Calibri"/>
-                <w:sz w:val="24"/>
-                <w:szCs w:val="24"/>
-              </w:rPr>
-              <w:t>Menu</w:t>
-            </w:r>
-          </w:p>
-          <w:p>
-            <w:pPr>
-              <w:jc w:val="center"/>
-              <w:rPr>
-                <w:rFonts w:eastAsia="Calibri"/>
-                <w:sz w:val="24"/>
-                <w:szCs w:val="24"/>
-              </w:rPr>
-            </w:pPr>
-            <w:r>
-              <w:rPr>
-                <w:rFonts w:eastAsia="Calibri"/>
-                <w:sz w:val="24"/>
-                <w:szCs w:val="24"/>
-              </w:rPr>
-              <w:t>Buscaminas</w:t>
-            </w:r>
-          </w:p>
-          <w:p>
-            <w:pPr>
-              <w:jc w:val="center"/>
-              <w:rPr>
-                <w:rFonts w:eastAsia="Calibri"/>
-                <w:sz w:val="24"/>
-                <w:szCs w:val="24"/>
-              </w:rPr>
-            </w:pPr>
-            <w:r>
-              <w:rPr>
-                <w:rFonts w:eastAsia="Calibri"/>
-                <w:sz w:val="24"/>
-                <w:szCs w:val="24"/>
-              </w:rPr>
-              <w:t>Casilla</w:t>
-            </w:r>
-            <w:bookmarkStart w:id="0" w:name="_GoBack"/>
-            <w:bookmarkEnd w:id="0"/>
-          </w:p>
-        </w:tc>
-        <w:tc>
-          <w:tcPr>
-            <w:tcW w:w="3597" w:type="dxa"/>
-          </w:tcPr>
-          <w:p>
-            <w:pPr>
-              <w:rPr>
                 <w:sz w:val="24"/>
                 <w:szCs w:val="24"/>
               </w:rPr>
@@ -4011,6 +3814,8 @@
           <w:rFonts w:ascii="Calibri" w:eastAsia="Calibri" w:hAnsi="Calibri" w:cs="Calibri"/>
         </w:rPr>
       </w:pPr>
+      <w:bookmarkStart w:id="0" w:name="_GoBack"/>
+      <w:bookmarkEnd w:id="0"/>
     </w:p>
     <w:p>
       <w:pPr>
@@ -4652,11 +4457,7 @@
               </w:tabs>
             </w:pPr>
             <w:r>
-              <w:t xml:space="preserve">El escenario inicializa un buscaminas de nivel principiante </w:t>
-            </w:r>
-            <w:r>
-              <w:lastRenderedPageBreak/>
-              <w:t>con sus valores por defecto</w:t>
+              <w:t>El escenario inicializa un buscaminas de nivel principiante con sus valores por defecto</w:t>
             </w:r>
           </w:p>
         </w:tc>
@@ -4671,7 +4472,6 @@
               </w:tabs>
             </w:pPr>
             <w:r>
-              <w:lastRenderedPageBreak/>
               <w:t>-</w:t>
             </w:r>
           </w:p>
@@ -4690,11 +4490,7 @@
               <w:t xml:space="preserve">Verdadero, </w:t>
             </w:r>
             <w:r>
-              <w:t xml:space="preserve">puesto que el método solo puede trabajar con 3 niveles, </w:t>
-            </w:r>
-            <w:r>
-              <w:lastRenderedPageBreak/>
-              <w:t>principiante</w:t>
+              <w:t>puesto que el método solo puede trabajar con 3 niveles, principiante</w:t>
             </w:r>
             <w:r>
               <w:t>(1)</w:t>
@@ -5257,11 +5053,7 @@
               </w:tabs>
             </w:pPr>
             <w:r>
-              <w:t xml:space="preserve">El escenario inicializa un buscaminas de nivel experto con sus valores por defecto, ubicando sus minas </w:t>
-            </w:r>
-            <w:r>
-              <w:lastRenderedPageBreak/>
-              <w:t>correspondientes de manera aleatoria</w:t>
+              <w:t>El escenario inicializa un buscaminas de nivel experto con sus valores por defecto, ubicando sus minas correspondientes de manera aleatoria</w:t>
             </w:r>
           </w:p>
         </w:tc>
@@ -5276,7 +5068,6 @@
               </w:tabs>
             </w:pPr>
             <w:r>
-              <w:lastRenderedPageBreak/>
               <w:t>-</w:t>
             </w:r>
           </w:p>
@@ -5292,11 +5083,7 @@
               </w:tabs>
             </w:pPr>
             <w:r>
-              <w:t xml:space="preserve">Verdadero, puesto que el contador de minas es el mismo con el numero de minas que debe haber </w:t>
-            </w:r>
-            <w:r>
-              <w:lastRenderedPageBreak/>
-              <w:t>en el nivel experto</w:t>
+              <w:t>Verdadero, puesto que el contador de minas es el mismo con el numero de minas que debe haber en el nivel experto</w:t>
             </w:r>
           </w:p>
         </w:tc>
@@ -6023,11 +5810,7 @@
               </w:tabs>
             </w:pPr>
             <w:r>
-              <w:t xml:space="preserve">El escenario inicializa un buscaminas de nivel </w:t>
-            </w:r>
-            <w:r>
-              <w:lastRenderedPageBreak/>
-              <w:t>principiante/intermedio/experto con sus valores por defecto</w:t>
+              <w:t>El escenario inicializa un buscaminas de nivel principiante/intermedio/experto con sus valores por defecto</w:t>
             </w:r>
           </w:p>
         </w:tc>
@@ -6042,7 +5825,6 @@
               </w:tabs>
             </w:pPr>
             <w:r>
-              <w:lastRenderedPageBreak/>
               <w:t>La casilla</w:t>
             </w:r>
           </w:p>
@@ -6068,11 +5850,7 @@
               </w:tabs>
             </w:pPr>
             <w:r>
-              <w:t xml:space="preserve">Falso, puesto que esas </w:t>
-            </w:r>
-            <w:r>
-              <w:lastRenderedPageBreak/>
-              <w:t>coordenadas para una casilla no existen</w:t>
+              <w:t>Falso, puesto que esas coordenadas para una casilla no existen</w:t>
             </w:r>
           </w:p>
         </w:tc>
@@ -6907,24 +6685,40 @@
           </w:tcPr>
           <w:p>
             <w:r>
+              <w:t>Casilla</w:t>
+            </w:r>
+          </w:p>
+        </w:tc>
+        <w:tc>
+          <w:tcPr>
+            <w:tcW w:w="2001" w:type="dxa"/>
+          </w:tcPr>
+          <w:p>
+            <w:r>
+              <w:t>modificarValor(</w:t>
+            </w:r>
+            <w:r>
+              <w:t>int</w:t>
+            </w:r>
+            <w:r>
+              <w:t>)</w:t>
+            </w:r>
+          </w:p>
+        </w:tc>
+        <w:tc>
+          <w:tcPr>
+            <w:tcW w:w="1766" w:type="dxa"/>
+          </w:tcPr>
+          <w:p>
+            <w:r>
+              <w:t xml:space="preserve">El método </w:t>
+            </w:r>
+            <w:r>
+              <w:t xml:space="preserve">modifica el valor de minas </w:t>
+            </w:r>
+            <w:r>
               <w:lastRenderedPageBreak/>
-              <w:t>Casilla</w:t>
-            </w:r>
-          </w:p>
-        </w:tc>
-        <w:tc>
-          <w:tcPr>
-            <w:tcW w:w="2001" w:type="dxa"/>
-          </w:tcPr>
-          <w:p>
-            <w:r>
-              <w:t>modificarValor(</w:t>
-            </w:r>
-            <w:r>
-              <w:t>int</w:t>
-            </w:r>
-            <w:r>
-              <w:t>)</w:t>
+              <w:t>que una casilla libre tiene a su alrededor</w:t>
             </w:r>
           </w:p>
         </w:tc>
@@ -6934,10 +6728,12 @@
           </w:tcPr>
           <w:p>
             <w:r>
-              <w:t xml:space="preserve">El método </w:t>
-            </w:r>
-            <w:r>
-              <w:t>modifica el valor de minas que una casilla libre tiene a su alrededor</w:t>
+              <w:lastRenderedPageBreak/>
+              <w:t xml:space="preserve">Valor de minas que una casilla </w:t>
+            </w:r>
+            <w:r>
+              <w:lastRenderedPageBreak/>
+              <w:t>libre tiene a su alrededor</w:t>
             </w:r>
           </w:p>
         </w:tc>
@@ -6947,17 +6743,12 @@
           </w:tcPr>
           <w:p>
             <w:r>
-              <w:t>Valor de minas que una casilla libre tiene a su alrededor</w:t>
-            </w:r>
-          </w:p>
-        </w:tc>
-        <w:tc>
-          <w:tcPr>
-            <w:tcW w:w="1766" w:type="dxa"/>
-          </w:tcPr>
-          <w:p>
-            <w:r>
-              <w:t>Verdadero, ya que se hace una comparación se hace con el mismo numero que se modifico</w:t>
+              <w:lastRenderedPageBreak/>
+              <w:t xml:space="preserve">Verdadero, ya que se hace una </w:t>
+            </w:r>
+            <w:r>
+              <w:lastRenderedPageBreak/>
+              <w:t>comparación se hace con el mismo numero que se modifico</w:t>
             </w:r>
           </w:p>
         </w:tc>
@@ -6969,6 +6760,7 @@
           </w:tcPr>
           <w:p>
             <w:r>
+              <w:lastRenderedPageBreak/>
               <w:t>Casilla</w:t>
             </w:r>
           </w:p>

</xml_diff>